<commit_message>
Work on the midterm assignment
</commit_message>
<xml_diff>
--- a/reports/mid_term_report.docx
+++ b/reports/mid_term_report.docx
@@ -47,7 +47,442 @@
           <w:szCs w:val="24"/>
           <w:lang w:val="de-DE"/>
         </w:rPr>
-        <w:t xml:space="preserve">In the present investigation, we conducted an observational study focusing on the abundance of the bee species Eulaema Nigrita within the confines of the Brazilian Atlantic Forest. The study encompasses a comprehensive dataset, incorporating diverse potential predictor variables such as climatic factors (mean annual temperature, precipitation, temperature seasonality, and precipitation seasonality) and aspects related to land use (specifically, the proportion of forest cover). </w:t>
+        <w:t>In this current investigation, we executed an observational study centered on the morphological dimensions of Tephritis conura across distinct geographic regions situated on the eastern and western peripheries of the Baltic Sea. Th</w:t>
+      </w:r>
+      <w:r>
+        <w:rPr>
+          <w:rFonts w:ascii="Arial" w:hAnsi="Arial" w:cs="Arial"/>
+          <w:kern w:val="0"/>
+          <w:sz w:val="24"/>
+          <w:szCs w:val="24"/>
+          <w:lang w:val="de-DE"/>
+        </w:rPr>
+        <w:t>is</w:t>
+      </w:r>
+      <w:r>
+        <w:rPr>
+          <w:rFonts w:ascii="Arial" w:hAnsi="Arial" w:cs="Arial"/>
+          <w:kern w:val="0"/>
+          <w:sz w:val="24"/>
+          <w:szCs w:val="24"/>
+          <w:lang w:val="de-DE"/>
+        </w:rPr>
+        <w:t xml:space="preserve"> analysis primarily examines the influence of regional categorization (west/east) and host plant distinctions (Oleraceum, Heterophyllum) on allopatric and sympatric conditions, </w:t>
+      </w:r>
+      <w:r>
+        <w:rPr>
+          <w:rFonts w:ascii="Arial" w:hAnsi="Arial" w:cs="Arial"/>
+          <w:kern w:val="0"/>
+          <w:sz w:val="24"/>
+          <w:szCs w:val="24"/>
+          <w:lang w:val="de-DE"/>
+        </w:rPr>
+        <w:t>particularly emphasizing</w:t>
+      </w:r>
+      <w:r>
+        <w:rPr>
+          <w:rFonts w:ascii="Arial" w:hAnsi="Arial" w:cs="Arial"/>
+          <w:kern w:val="0"/>
+          <w:sz w:val="24"/>
+          <w:szCs w:val="24"/>
+          <w:lang w:val="de-DE"/>
+        </w:rPr>
+        <w:t xml:space="preserve"> their interactive impact on the body length of T. conura individuals.</w:t>
+      </w:r>
+    </w:p>
+    <w:p>
+      <w:pPr>
+        <w:autoSpaceDE w:val="0"/>
+        <w:autoSpaceDN w:val="0"/>
+        <w:adjustRightInd w:val="0"/>
+        <w:spacing w:after="0" w:line="240" w:lineRule="auto"/>
+        <w:rPr>
+          <w:rFonts w:ascii="Arial" w:hAnsi="Arial" w:cs="Arial"/>
+          <w:kern w:val="0"/>
+          <w:sz w:val="24"/>
+          <w:szCs w:val="24"/>
+          <w:lang w:val="de-DE"/>
+        </w:rPr>
+      </w:pPr>
+    </w:p>
+    <w:p>
+      <w:pPr>
+        <w:jc w:val="both"/>
+        <w:rPr>
+          <w:rFonts w:ascii="Arial" w:hAnsi="Arial" w:cs="Arial"/>
+          <w:b/>
+          <w:bCs/>
+          <w:kern w:val="0"/>
+          <w:sz w:val="24"/>
+          <w:szCs w:val="24"/>
+          <w:lang w:val="de-DE"/>
+        </w:rPr>
+      </w:pPr>
+      <w:r>
+        <w:rPr>
+          <w:rFonts w:ascii="Arial" w:hAnsi="Arial" w:cs="Arial"/>
+          <w:b/>
+          <w:bCs/>
+          <w:kern w:val="0"/>
+          <w:sz w:val="24"/>
+          <w:szCs w:val="24"/>
+          <w:lang w:val="de-DE"/>
+        </w:rPr>
+        <w:t>Methods:</w:t>
+      </w:r>
+    </w:p>
+    <w:p>
+      <w:pPr>
+        <w:jc w:val="both"/>
+        <w:rPr>
+          <w:rFonts w:ascii="Arial" w:hAnsi="Arial" w:cs="Arial"/>
+          <w:kern w:val="0"/>
+          <w:sz w:val="24"/>
+          <w:szCs w:val="24"/>
+          <w:lang w:val="de-DE"/>
+        </w:rPr>
+      </w:pPr>
+      <w:r>
+        <w:rPr>
+          <w:rFonts w:ascii="Arial" w:hAnsi="Arial" w:cs="Arial"/>
+          <w:kern w:val="0"/>
+          <w:sz w:val="24"/>
+          <w:szCs w:val="24"/>
+          <w:lang w:val="de-DE"/>
+        </w:rPr>
+        <w:t>In the initial phase of our investigation, we undertook an exploratory analysis of the response variable,</w:t>
+      </w:r>
+      <w:r>
+        <w:rPr>
+          <w:rFonts w:ascii="Arial" w:hAnsi="Arial" w:cs="Arial"/>
+          <w:kern w:val="0"/>
+          <w:sz w:val="24"/>
+          <w:szCs w:val="24"/>
+          <w:lang w:val="de-DE"/>
+        </w:rPr>
+        <w:t xml:space="preserve"> </w:t>
+      </w:r>
+      <w:r>
+        <w:rPr>
+          <w:rFonts w:ascii="Arial" w:hAnsi="Arial" w:cs="Arial"/>
+          <w:kern w:val="0"/>
+          <w:sz w:val="24"/>
+          <w:szCs w:val="24"/>
+          <w:lang w:val="de-DE"/>
+        </w:rPr>
+        <w:t xml:space="preserve">body </w:t>
+      </w:r>
+      <w:r>
+        <w:rPr>
+          <w:rFonts w:ascii="Arial" w:hAnsi="Arial" w:cs="Arial"/>
+          <w:kern w:val="0"/>
+          <w:sz w:val="24"/>
+          <w:szCs w:val="24"/>
+          <w:lang w:val="de-DE"/>
+        </w:rPr>
+        <w:t>length</w:t>
+      </w:r>
+      <w:r>
+        <w:rPr>
+          <w:rFonts w:ascii="Arial" w:hAnsi="Arial" w:cs="Arial"/>
+          <w:kern w:val="0"/>
+          <w:sz w:val="24"/>
+          <w:szCs w:val="24"/>
+          <w:lang w:val="de-DE"/>
+        </w:rPr>
+        <w:t>, to gain insights into the underlying data distribution.</w:t>
+      </w:r>
+      <w:r>
+        <w:rPr>
+          <w:rFonts w:ascii="Arial" w:hAnsi="Arial" w:cs="Arial"/>
+          <w:kern w:val="0"/>
+          <w:sz w:val="24"/>
+          <w:szCs w:val="24"/>
+          <w:lang w:val="de-DE"/>
+        </w:rPr>
+        <w:t xml:space="preserve"> Therefore, we</w:t>
+      </w:r>
+      <w:r>
+        <w:rPr>
+          <w:rFonts w:ascii="Arial" w:hAnsi="Arial" w:cs="Arial"/>
+          <w:kern w:val="0"/>
+          <w:sz w:val="24"/>
+          <w:szCs w:val="24"/>
+          <w:lang w:val="de-DE"/>
+        </w:rPr>
+        <w:t xml:space="preserve"> construct</w:t>
+      </w:r>
+      <w:r>
+        <w:rPr>
+          <w:rFonts w:ascii="Arial" w:hAnsi="Arial" w:cs="Arial"/>
+          <w:kern w:val="0"/>
+          <w:sz w:val="24"/>
+          <w:szCs w:val="24"/>
+          <w:lang w:val="de-DE"/>
+        </w:rPr>
+        <w:t>ed</w:t>
+      </w:r>
+      <w:r>
+        <w:rPr>
+          <w:rFonts w:ascii="Arial" w:hAnsi="Arial" w:cs="Arial"/>
+          <w:kern w:val="0"/>
+          <w:sz w:val="24"/>
+          <w:szCs w:val="24"/>
+          <w:lang w:val="de-DE"/>
+        </w:rPr>
+        <w:t xml:space="preserve"> a histogram to visualize the distribution pattern of body </w:t>
+      </w:r>
+      <w:r>
+        <w:rPr>
+          <w:rFonts w:ascii="Arial" w:hAnsi="Arial" w:cs="Arial"/>
+          <w:kern w:val="0"/>
+          <w:sz w:val="24"/>
+          <w:szCs w:val="24"/>
+          <w:lang w:val="de-DE"/>
+        </w:rPr>
+        <w:t>length</w:t>
+      </w:r>
+      <w:r>
+        <w:rPr>
+          <w:rFonts w:ascii="Arial" w:hAnsi="Arial" w:cs="Arial"/>
+          <w:kern w:val="0"/>
+          <w:sz w:val="24"/>
+          <w:szCs w:val="24"/>
+          <w:lang w:val="de-DE"/>
+        </w:rPr>
+        <w:t xml:space="preserve"> within the Tephritis population.</w:t>
+      </w:r>
+    </w:p>
+    <w:p>
+      <w:pPr>
+        <w:jc w:val="both"/>
+        <w:rPr>
+          <w:rFonts w:ascii="Arial" w:hAnsi="Arial" w:cs="Arial"/>
+          <w:kern w:val="0"/>
+          <w:sz w:val="24"/>
+          <w:szCs w:val="24"/>
+          <w:lang w:val="de-DE"/>
+        </w:rPr>
+      </w:pPr>
+      <w:r>
+        <w:rPr>
+          <w:rFonts w:ascii="Arial" w:hAnsi="Arial" w:cs="Arial"/>
+          <w:kern w:val="0"/>
+          <w:sz w:val="24"/>
+          <w:szCs w:val="24"/>
+          <w:lang w:val="de-DE"/>
+        </w:rPr>
+        <w:t>Subsequently, we explored the variation in body</w:t>
+      </w:r>
+      <w:r>
+        <w:rPr>
+          <w:rFonts w:ascii="Arial" w:hAnsi="Arial" w:cs="Arial"/>
+          <w:kern w:val="0"/>
+          <w:sz w:val="24"/>
+          <w:szCs w:val="24"/>
+          <w:lang w:val="de-DE"/>
+        </w:rPr>
+        <w:t xml:space="preserve"> length</w:t>
+      </w:r>
+      <w:r>
+        <w:rPr>
+          <w:rFonts w:ascii="Arial" w:hAnsi="Arial" w:cs="Arial"/>
+          <w:kern w:val="0"/>
+          <w:sz w:val="24"/>
+          <w:szCs w:val="24"/>
+          <w:lang w:val="de-DE"/>
+        </w:rPr>
+        <w:t xml:space="preserve"> distribution across different regions, host plants, and </w:t>
+      </w:r>
+      <w:r>
+        <w:rPr>
+          <w:rFonts w:ascii="Arial" w:hAnsi="Arial" w:cs="Arial"/>
+          <w:kern w:val="0"/>
+          <w:sz w:val="24"/>
+          <w:szCs w:val="24"/>
+          <w:lang w:val="de-DE"/>
+        </w:rPr>
+        <w:t>allopatric and sympatric individuals</w:t>
+      </w:r>
+      <w:r>
+        <w:rPr>
+          <w:rFonts w:ascii="Arial" w:hAnsi="Arial" w:cs="Arial"/>
+          <w:kern w:val="0"/>
+          <w:sz w:val="24"/>
+          <w:szCs w:val="24"/>
+          <w:lang w:val="de-DE"/>
+        </w:rPr>
+        <w:t>. This step provided additional granularity to our understanding of data distribution, revealing subtle trends within the dataset.</w:t>
+      </w:r>
+    </w:p>
+    <w:p>
+      <w:pPr>
+        <w:jc w:val="both"/>
+        <w:rPr>
+          <w:rFonts w:ascii="Arial" w:hAnsi="Arial" w:cs="Arial"/>
+          <w:kern w:val="0"/>
+          <w:sz w:val="24"/>
+          <w:szCs w:val="24"/>
+          <w:lang w:val="de-DE"/>
+        </w:rPr>
+      </w:pPr>
+      <w:r>
+        <w:rPr>
+          <w:rFonts w:ascii="Arial" w:hAnsi="Arial" w:cs="Arial"/>
+          <w:kern w:val="0"/>
+          <w:sz w:val="24"/>
+          <w:szCs w:val="24"/>
+          <w:lang w:val="de-DE"/>
+        </w:rPr>
+        <w:t>We systematically evaluated various linear and mixed-effect models to discern the most suitable model for our research question</w:t>
+      </w:r>
+      <w:r>
+        <w:rPr>
+          <w:rFonts w:ascii="Arial" w:hAnsi="Arial" w:cs="Arial"/>
+          <w:kern w:val="0"/>
+          <w:sz w:val="24"/>
+          <w:szCs w:val="24"/>
+          <w:lang w:val="de-DE"/>
+        </w:rPr>
+        <w:t>. A total of six linear models and one mixed-effect model were assessed, and model selection was guided by the Akaike Information Criterion (AIC).</w:t>
+      </w:r>
+    </w:p>
+    <w:p>
+      <w:pPr>
+        <w:jc w:val="both"/>
+        <w:rPr>
+          <w:rFonts w:ascii="Arial" w:hAnsi="Arial" w:cs="Arial"/>
+          <w:kern w:val="0"/>
+          <w:sz w:val="24"/>
+          <w:szCs w:val="24"/>
+          <w:lang w:val="de-DE"/>
+        </w:rPr>
+      </w:pPr>
+      <w:r>
+        <w:rPr>
+          <w:rFonts w:ascii="Arial" w:hAnsi="Arial" w:cs="Arial"/>
+          <w:kern w:val="0"/>
+          <w:sz w:val="24"/>
+          <w:szCs w:val="24"/>
+          <w:lang w:val="de-DE"/>
+        </w:rPr>
+        <w:t xml:space="preserve">Having identified the best-fitting model, we </w:t>
+      </w:r>
+      <w:r>
+        <w:rPr>
+          <w:rFonts w:ascii="Arial" w:hAnsi="Arial" w:cs="Arial"/>
+          <w:kern w:val="0"/>
+          <w:sz w:val="24"/>
+          <w:szCs w:val="24"/>
+          <w:lang w:val="de-DE"/>
+        </w:rPr>
+        <w:t>analyzed</w:t>
+      </w:r>
+      <w:r>
+        <w:rPr>
+          <w:rFonts w:ascii="Arial" w:hAnsi="Arial" w:cs="Arial"/>
+          <w:kern w:val="0"/>
+          <w:sz w:val="24"/>
+          <w:szCs w:val="24"/>
+          <w:lang w:val="de-DE"/>
+        </w:rPr>
+        <w:t xml:space="preserve"> variance (ANOVA) to quantify the statistical differences among Tephritis groups based on their region, host plant, and </w:t>
+      </w:r>
+      <w:r>
+        <w:rPr>
+          <w:rFonts w:ascii="Arial" w:hAnsi="Arial" w:cs="Arial"/>
+          <w:kern w:val="0"/>
+          <w:sz w:val="24"/>
+          <w:szCs w:val="24"/>
+          <w:lang w:val="de-DE"/>
+        </w:rPr>
+        <w:t>allopatric or sympatric</w:t>
+      </w:r>
+      <w:r>
+        <w:rPr>
+          <w:rFonts w:ascii="Arial" w:hAnsi="Arial" w:cs="Arial"/>
+          <w:kern w:val="0"/>
+          <w:sz w:val="24"/>
+          <w:szCs w:val="24"/>
+          <w:lang w:val="de-DE"/>
+        </w:rPr>
+        <w:t xml:space="preserve"> </w:t>
+      </w:r>
+      <w:r>
+        <w:rPr>
+          <w:rFonts w:ascii="Arial" w:hAnsi="Arial" w:cs="Arial"/>
+          <w:kern w:val="0"/>
+          <w:sz w:val="24"/>
+          <w:szCs w:val="24"/>
+          <w:lang w:val="de-DE"/>
+        </w:rPr>
+        <w:t xml:space="preserve">individual </w:t>
+      </w:r>
+      <w:r>
+        <w:rPr>
+          <w:rFonts w:ascii="Arial" w:hAnsi="Arial" w:cs="Arial"/>
+          <w:kern w:val="0"/>
+          <w:sz w:val="24"/>
+          <w:szCs w:val="24"/>
+          <w:lang w:val="de-DE"/>
+        </w:rPr>
+        <w:t xml:space="preserve">classifications. </w:t>
+      </w:r>
+    </w:p>
+    <w:p>
+      <w:pPr>
+        <w:jc w:val="both"/>
+        <w:rPr>
+          <w:rFonts w:ascii="Arial" w:hAnsi="Arial" w:cs="Arial"/>
+          <w:kern w:val="0"/>
+          <w:sz w:val="24"/>
+          <w:szCs w:val="24"/>
+          <w:lang w:val="de-DE"/>
+        </w:rPr>
+      </w:pPr>
+      <w:r>
+        <w:rPr>
+          <w:rFonts w:ascii="Arial" w:hAnsi="Arial" w:cs="Arial"/>
+          <w:kern w:val="0"/>
+          <w:sz w:val="24"/>
+          <w:szCs w:val="24"/>
+          <w:lang w:val="de-DE"/>
+        </w:rPr>
+        <w:t>Post-model development, we employed data visualization techniques, specifically bar plots and Interaction plots, to effectively communicate the outcomes of our ANOVA analysis. These visualizations act as effective tools to communicate the nuanced insights obtained through our thorough analytical methodology.</w:t>
+      </w:r>
+    </w:p>
+    <w:p>
+      <w:pPr>
+        <w:rPr>
+          <w:rFonts w:ascii="Arial" w:hAnsi="Arial" w:cs="Arial"/>
+          <w:kern w:val="0"/>
+          <w:sz w:val="24"/>
+          <w:szCs w:val="24"/>
+          <w:lang w:val="de-DE"/>
+        </w:rPr>
+      </w:pPr>
+      <w:r>
+        <w:rPr>
+          <w:rFonts w:ascii="Arial" w:hAnsi="Arial" w:cs="Arial"/>
+          <w:kern w:val="0"/>
+          <w:sz w:val="24"/>
+          <w:szCs w:val="24"/>
+          <w:lang w:val="de-DE"/>
+        </w:rPr>
+        <w:br w:type="page"/>
+      </w:r>
+      <w:r>
+        <w:rPr>
+          <w:rFonts w:ascii="Arial" w:hAnsi="Arial" w:cs="Arial"/>
+          <w:b/>
+          <w:bCs/>
+          <w:kern w:val="0"/>
+          <w:sz w:val="24"/>
+          <w:szCs w:val="24"/>
+          <w:lang w:val="de-DE"/>
+        </w:rPr>
+        <w:lastRenderedPageBreak/>
+        <w:t>Results:</w:t>
       </w:r>
     </w:p>
     <w:p>
@@ -73,216 +508,7 @@
           <w:szCs w:val="24"/>
           <w:lang w:val="de-DE"/>
         </w:rPr>
-        <w:t>The primary objective of this short analysis is to examine the influence of mean annual precipitation (MAP), precipitation seasonality (Pseason), and forest cover (.forest) on the abundance of bees. Our overarching hypothesis posits that a higher coverage of trees and an elevated mean annual precipitation (MAP) may inversely correlate with bee sightings, while a heightened level of precipitation seasonality around the average rainfall rate may positively influence bee sightings. This study seeks to uncover how weather and land use affect the number of Eulaema Nigrita bees.</w:t>
-      </w:r>
-    </w:p>
-    <w:p>
-      <w:pPr>
-        <w:autoSpaceDE w:val="0"/>
-        <w:autoSpaceDN w:val="0"/>
-        <w:adjustRightInd w:val="0"/>
-        <w:spacing w:after="0" w:line="240" w:lineRule="auto"/>
-        <w:rPr>
-          <w:rFonts w:ascii="Arial" w:hAnsi="Arial" w:cs="Arial"/>
-          <w:kern w:val="0"/>
-          <w:sz w:val="24"/>
-          <w:szCs w:val="24"/>
-          <w:lang w:val="de-DE"/>
-        </w:rPr>
-      </w:pPr>
-    </w:p>
-    <w:p>
-      <w:pPr>
-        <w:jc w:val="both"/>
-        <w:rPr>
-          <w:rFonts w:ascii="Arial" w:hAnsi="Arial" w:cs="Arial"/>
-          <w:b/>
-          <w:bCs/>
-          <w:kern w:val="0"/>
-          <w:sz w:val="24"/>
-          <w:szCs w:val="24"/>
-          <w:lang w:val="de-DE"/>
-        </w:rPr>
-      </w:pPr>
-      <w:r>
-        <w:rPr>
-          <w:rFonts w:ascii="Arial" w:hAnsi="Arial" w:cs="Arial"/>
-          <w:b/>
-          <w:bCs/>
-          <w:kern w:val="0"/>
-          <w:sz w:val="24"/>
-          <w:szCs w:val="24"/>
-          <w:lang w:val="de-DE"/>
-        </w:rPr>
-        <w:t>Methods:</w:t>
-      </w:r>
-    </w:p>
-    <w:p>
-      <w:pPr>
-        <w:jc w:val="both"/>
-        <w:rPr>
-          <w:rFonts w:ascii="Arial" w:hAnsi="Arial" w:cs="Arial"/>
-          <w:kern w:val="0"/>
-          <w:sz w:val="24"/>
-          <w:szCs w:val="24"/>
-          <w:lang w:val="de-DE"/>
-        </w:rPr>
-      </w:pPr>
-      <w:r>
-        <w:rPr>
-          <w:rFonts w:ascii="Arial" w:hAnsi="Arial" w:cs="Arial"/>
-          <w:kern w:val="0"/>
-          <w:sz w:val="24"/>
-          <w:szCs w:val="24"/>
-          <w:lang w:val="de-DE"/>
-        </w:rPr>
-        <w:t xml:space="preserve">In the initial phase of our investigation, we conducted an exploratory analysis of our response variable, Eulaema nigrita abundances, to </w:t>
-      </w:r>
-      <w:r>
-        <w:rPr>
-          <w:rFonts w:ascii="Arial" w:hAnsi="Arial" w:cs="Arial"/>
-          <w:kern w:val="0"/>
-          <w:sz w:val="24"/>
-          <w:szCs w:val="24"/>
-          <w:lang w:val="de-DE"/>
-        </w:rPr>
-        <w:t>understand</w:t>
-      </w:r>
-      <w:r>
-        <w:rPr>
-          <w:rFonts w:ascii="Arial" w:hAnsi="Arial" w:cs="Arial"/>
-          <w:kern w:val="0"/>
-          <w:sz w:val="24"/>
-          <w:szCs w:val="24"/>
-          <w:lang w:val="de-DE"/>
-        </w:rPr>
-        <w:t xml:space="preserve"> our data distribution. To achieve this, we generated a histogram depicting the abundance distribution.</w:t>
-      </w:r>
-    </w:p>
-    <w:p>
-      <w:pPr>
-        <w:jc w:val="both"/>
-        <w:rPr>
-          <w:rFonts w:ascii="Arial" w:hAnsi="Arial" w:cs="Arial"/>
-          <w:kern w:val="0"/>
-          <w:sz w:val="24"/>
-          <w:szCs w:val="24"/>
-          <w:lang w:val="de-DE"/>
-        </w:rPr>
-      </w:pPr>
-      <w:r>
-        <w:rPr>
-          <w:rFonts w:ascii="Arial" w:hAnsi="Arial" w:cs="Arial"/>
-          <w:kern w:val="0"/>
-          <w:sz w:val="24"/>
-          <w:szCs w:val="24"/>
-          <w:lang w:val="de-DE"/>
-        </w:rPr>
-        <w:t>Subsequently, we employed a general linear model (GLM) with a Poisson distribution to initiate our modeling process. Recognizing the presence of overdispersion in our data, as revealed in the initial Poisson GLM, we opted for a negative binomial distribution to better accommodate this characteristic.</w:t>
-      </w:r>
-    </w:p>
-    <w:p>
-      <w:pPr>
-        <w:jc w:val="both"/>
-        <w:rPr>
-          <w:rFonts w:ascii="Arial" w:hAnsi="Arial" w:cs="Arial"/>
-          <w:kern w:val="0"/>
-          <w:sz w:val="24"/>
-          <w:szCs w:val="24"/>
-          <w:lang w:val="de-DE"/>
-        </w:rPr>
-      </w:pPr>
-      <w:r>
-        <w:rPr>
-          <w:rFonts w:ascii="Arial" w:hAnsi="Arial" w:cs="Arial"/>
-          <w:kern w:val="0"/>
-          <w:sz w:val="24"/>
-          <w:szCs w:val="24"/>
-          <w:lang w:val="de-DE"/>
-        </w:rPr>
-        <w:t>Two distinct negative binomial GLMs were then developed. The first model incorporated predictors such as the proportion of forest cover and mean annual precipitation, while the second model considered precipitation seasonality and mean annual precipitation.</w:t>
-      </w:r>
-    </w:p>
-    <w:p>
-      <w:pPr>
-        <w:jc w:val="both"/>
-        <w:rPr>
-          <w:rFonts w:ascii="Arial" w:hAnsi="Arial" w:cs="Arial"/>
-          <w:kern w:val="0"/>
-          <w:sz w:val="24"/>
-          <w:szCs w:val="24"/>
-          <w:lang w:val="de-DE"/>
-        </w:rPr>
-      </w:pPr>
-      <w:r>
-        <w:rPr>
-          <w:rFonts w:ascii="Arial" w:hAnsi="Arial" w:cs="Arial"/>
-          <w:kern w:val="0"/>
-          <w:sz w:val="24"/>
-          <w:szCs w:val="24"/>
-          <w:lang w:val="de-DE"/>
-        </w:rPr>
-        <w:t>Following model development, we used the R predict function to generate predictions based on both models. The outcomes were visually represented through the creation of two plots, illustrating the influence of forest cover, mean annual precipitation, and precipitation seasonality on the abundance of Eulaema Nigrita. These plots were derived from the simulated data generated by the predictive models, providing insights into the relationships between these variables and bee abundance.</w:t>
-      </w:r>
-    </w:p>
-    <w:p>
-      <w:pPr>
-        <w:rPr>
-          <w:rFonts w:ascii="Arial" w:hAnsi="Arial" w:cs="Arial"/>
-          <w:kern w:val="0"/>
-          <w:sz w:val="24"/>
-          <w:szCs w:val="24"/>
-          <w:lang w:val="de-DE"/>
-        </w:rPr>
-      </w:pPr>
-      <w:r>
-        <w:rPr>
-          <w:rFonts w:ascii="Arial" w:hAnsi="Arial" w:cs="Arial"/>
-          <w:kern w:val="0"/>
-          <w:sz w:val="24"/>
-          <w:szCs w:val="24"/>
-          <w:lang w:val="de-DE"/>
-        </w:rPr>
-        <w:br w:type="page"/>
-      </w:r>
-      <w:r>
-        <w:rPr>
-          <w:rFonts w:ascii="Arial" w:hAnsi="Arial" w:cs="Arial"/>
-          <w:b/>
-          <w:bCs/>
-          <w:kern w:val="0"/>
-          <w:sz w:val="24"/>
-          <w:szCs w:val="24"/>
-          <w:lang w:val="de-DE"/>
-        </w:rPr>
-        <w:lastRenderedPageBreak/>
-        <w:t>Results:</w:t>
-      </w:r>
-    </w:p>
-    <w:p>
-      <w:pPr>
-        <w:autoSpaceDE w:val="0"/>
-        <w:autoSpaceDN w:val="0"/>
-        <w:adjustRightInd w:val="0"/>
-        <w:spacing w:after="0" w:line="240" w:lineRule="auto"/>
-        <w:jc w:val="both"/>
-        <w:rPr>
-          <w:rFonts w:ascii="Arial" w:hAnsi="Arial" w:cs="Arial"/>
-          <w:kern w:val="0"/>
-          <w:sz w:val="24"/>
-          <w:szCs w:val="24"/>
-          <w:lang w:val="de-DE"/>
-        </w:rPr>
-      </w:pPr>
-      <w:r>
-        <w:rPr>
-          <w:rFonts w:ascii="Arial" w:hAnsi="Arial" w:cs="Arial"/>
-          <w:kern w:val="0"/>
-          <w:sz w:val="24"/>
-          <w:szCs w:val="24"/>
-          <w:lang w:val="de-DE"/>
-        </w:rPr>
-        <w:t>We commenced our analysis by examining the distribution of our response variable, Eulaema Nigrita abundances.</w:t>
+        <w:t>Our analysis initiation involved assessing the distribution of the response variable (body length). The histogram revealed a tendency towards a normal distribution, facilitating the application of multiple subsequent analytical tools.</w:t>
       </w:r>
     </w:p>
     <w:p>
@@ -317,16 +543,12 @@
         <w:rPr>
           <w:rFonts w:ascii="Arial" w:hAnsi="Arial" w:cs="Arial"/>
           <w:noProof/>
-          <w:kern w:val="0"/>
-          <w:sz w:val="24"/>
-          <w:szCs w:val="24"/>
-          <w:lang w:val="de-DE"/>
         </w:rPr>
         <w:drawing>
-          <wp:inline distT="0" distB="0" distL="0" distR="0" wp14:anchorId="1B09FA21" wp14:editId="13EAA83A">
-            <wp:extent cx="5756910" cy="2194560"/>
-            <wp:effectExtent l="0" t="0" r="0" b="0"/>
-            <wp:docPr id="14917262" name="Grafik 2"/>
+          <wp:inline distT="0" distB="0" distL="0" distR="0" wp14:anchorId="6CAA2B41" wp14:editId="05319F05">
+            <wp:extent cx="2949477" cy="2885440"/>
+            <wp:effectExtent l="0" t="0" r="3810" b="0"/>
+            <wp:docPr id="1362985033" name="Grafik 1"/>
             <wp:cNvGraphicFramePr>
               <a:graphicFrameLocks xmlns:a="http://schemas.openxmlformats.org/drawingml/2006/main" noChangeAspect="1"/>
             </wp:cNvGraphicFramePr>
@@ -334,7 +556,7 @@
               <a:graphicData uri="http://schemas.openxmlformats.org/drawingml/2006/picture">
                 <pic:pic xmlns:pic="http://schemas.openxmlformats.org/drawingml/2006/picture">
                   <pic:nvPicPr>
-                    <pic:cNvPr id="14917262" name="Grafik 14917262"/>
+                    <pic:cNvPr id="1362985033" name="Grafik 1362985033"/>
                     <pic:cNvPicPr/>
                   </pic:nvPicPr>
                   <pic:blipFill rotWithShape="1">
@@ -345,13 +567,13 @@
                         </a:ext>
                       </a:extLst>
                     </a:blip>
-                    <a:srcRect t="12204" b="11514"/>
+                    <a:srcRect l="9944" t="9721" r="8081" b="10085"/>
                     <a:stretch/>
                   </pic:blipFill>
                   <pic:spPr bwMode="auto">
                     <a:xfrm>
                       <a:off x="0" y="0"/>
-                      <a:ext cx="5757684" cy="2194855"/>
+                      <a:ext cx="2950827" cy="2886761"/>
                     </a:xfrm>
                     <a:prstGeom prst="rect">
                       <a:avLst/>
@@ -425,50 +647,14 @@
         <w:rPr>
           <w:rFonts w:ascii="Arial" w:hAnsi="Arial" w:cs="Arial"/>
         </w:rPr>
-        <w:t>: Histogram Eulaema Nigrita abundances</w:t>
-      </w:r>
-    </w:p>
-    <w:p>
-      <w:pPr>
-        <w:autoSpaceDE w:val="0"/>
-        <w:autoSpaceDN w:val="0"/>
-        <w:adjustRightInd w:val="0"/>
-        <w:spacing w:after="0" w:line="240" w:lineRule="auto"/>
-        <w:jc w:val="both"/>
-        <w:rPr>
-          <w:rFonts w:ascii="Arial" w:hAnsi="Arial" w:cs="Arial"/>
-          <w:kern w:val="0"/>
-          <w:sz w:val="24"/>
-          <w:szCs w:val="24"/>
-          <w:lang w:val="de-DE"/>
-        </w:rPr>
-      </w:pPr>
-      <w:r>
-        <w:rPr>
-          <w:rFonts w:ascii="Arial" w:hAnsi="Arial" w:cs="Arial"/>
-          <w:kern w:val="0"/>
-          <w:sz w:val="24"/>
-          <w:szCs w:val="24"/>
-          <w:lang w:val="de-DE"/>
-        </w:rPr>
-        <w:t>The histogram of abundances closely resembled a Poisson distribution, prompting the application of a Generalized Linear Model (GLM) with a Poisson distribution.</w:t>
-      </w:r>
-    </w:p>
-    <w:p>
-      <w:pPr>
-        <w:autoSpaceDE w:val="0"/>
-        <w:autoSpaceDN w:val="0"/>
-        <w:adjustRightInd w:val="0"/>
-        <w:spacing w:after="0" w:line="240" w:lineRule="auto"/>
-        <w:jc w:val="both"/>
-        <w:rPr>
-          <w:rFonts w:ascii="Arial" w:hAnsi="Arial" w:cs="Arial"/>
-          <w:kern w:val="0"/>
-          <w:sz w:val="24"/>
-          <w:szCs w:val="24"/>
-          <w:lang w:val="de-DE"/>
-        </w:rPr>
-      </w:pPr>
+        <w:t xml:space="preserve">: Histogram </w:t>
+      </w:r>
+      <w:r>
+        <w:rPr>
+          <w:rFonts w:ascii="Arial" w:hAnsi="Arial" w:cs="Arial"/>
+        </w:rPr>
+        <w:t xml:space="preserve">of body length of tephritis in the dataset. </w:t>
+      </w:r>
     </w:p>
     <w:p>
       <w:pPr>
@@ -1511,7 +1697,6 @@
           <w:szCs w:val="24"/>
           <w:lang w:val="de-DE"/>
         </w:rPr>
-        <w:lastRenderedPageBreak/>
         <w:t>After looking at the combined model incorporating all three predictor variables demonstrating their collective impact on the data, we created two negative binomial GLMs, one incorporating forest cover and mean annual precipitation and the other incorporating precipitation seasonality and mean annual precipitation. These models aimed to provide a nuanced understanding of the individual and combined effects of the predictor variables on Eulaema nigrita abundances.</w:t>
       </w:r>
     </w:p>
@@ -2893,18 +3078,6 @@
     </w:p>
     <w:p>
       <w:pPr>
-        <w:jc w:val="both"/>
-        <w:rPr>
-          <w:rFonts w:ascii="Arial" w:hAnsi="Arial" w:cs="Arial"/>
-          <w:kern w:val="0"/>
-          <w:sz w:val="24"/>
-          <w:szCs w:val="24"/>
-          <w:lang w:val="de-DE"/>
-        </w:rPr>
-      </w:pPr>
-    </w:p>
-    <w:p>
-      <w:pPr>
         <w:keepNext/>
         <w:jc w:val="both"/>
         <w:rPr>
@@ -2914,20 +3087,14 @@
       <w:r>
         <w:rPr>
           <w:rFonts w:ascii="Arial" w:hAnsi="Arial" w:cs="Arial"/>
-          <w:b/>
-          <w:bCs/>
           <w:noProof/>
-          <w:kern w:val="0"/>
-          <w:sz w:val="24"/>
-          <w:szCs w:val="24"/>
-          <w:lang w:val="de-DE"/>
         </w:rPr>
         <w:lastRenderedPageBreak/>
         <w:drawing>
-          <wp:inline distT="0" distB="0" distL="0" distR="0" wp14:anchorId="1F92636F" wp14:editId="64B03011">
-            <wp:extent cx="5419533" cy="2190750"/>
-            <wp:effectExtent l="0" t="0" r="0" b="0"/>
-            <wp:docPr id="1191880265" name="Grafik 3"/>
+          <wp:inline distT="0" distB="0" distL="0" distR="0" wp14:anchorId="00A48F4B" wp14:editId="7A1EA876">
+            <wp:extent cx="5844209" cy="5200015"/>
+            <wp:effectExtent l="0" t="0" r="4445" b="635"/>
+            <wp:docPr id="1910742967" name="Grafik 6"/>
             <wp:cNvGraphicFramePr>
               <a:graphicFrameLocks xmlns:a="http://schemas.openxmlformats.org/drawingml/2006/main" noChangeAspect="1"/>
             </wp:cNvGraphicFramePr>
@@ -2935,7 +3102,7 @@
               <a:graphicData uri="http://schemas.openxmlformats.org/drawingml/2006/picture">
                 <pic:pic xmlns:pic="http://schemas.openxmlformats.org/drawingml/2006/picture">
                   <pic:nvPicPr>
-                    <pic:cNvPr id="1191880265" name="Grafik 1191880265"/>
+                    <pic:cNvPr id="1910742967" name="Grafik 1910742967"/>
                     <pic:cNvPicPr/>
                   </pic:nvPicPr>
                   <pic:blipFill rotWithShape="1">
@@ -2946,13 +3113,13 @@
                         </a:ext>
                       </a:extLst>
                     </a:blip>
-                    <a:srcRect l="5845" t="12293" b="11546"/>
+                    <a:srcRect r="2151" b="2706"/>
                     <a:stretch/>
                   </pic:blipFill>
                   <pic:spPr bwMode="auto">
                     <a:xfrm>
                       <a:off x="0" y="0"/>
-                      <a:ext cx="5419533" cy="2190750"/>
+                      <a:ext cx="5844364" cy="5200153"/>
                     </a:xfrm>
                     <a:prstGeom prst="rect">
                       <a:avLst/>
@@ -3094,6 +3261,7 @@
           <w:szCs w:val="24"/>
           <w:lang w:val="de-DE"/>
         </w:rPr>
+        <w:lastRenderedPageBreak/>
         <w:t>bees</w:t>
       </w:r>
       <w:r>
@@ -3112,33 +3280,18 @@
         <w:jc w:val="both"/>
         <w:rPr>
           <w:rFonts w:ascii="Arial" w:hAnsi="Arial" w:cs="Arial"/>
-          <w:sz w:val="24"/>
-          <w:szCs w:val="24"/>
-          <w:lang w:val="de-DE"/>
         </w:rPr>
       </w:pPr>
-    </w:p>
-    <w:p>
-      <w:pPr>
-        <w:keepNext/>
-        <w:jc w:val="both"/>
-        <w:rPr>
-          <w:rFonts w:ascii="Arial" w:hAnsi="Arial" w:cs="Arial"/>
-        </w:rPr>
-      </w:pPr>
       <w:r>
         <w:rPr>
           <w:rFonts w:ascii="Arial" w:hAnsi="Arial" w:cs="Arial"/>
           <w:noProof/>
-          <w:sz w:val="24"/>
-          <w:szCs w:val="24"/>
-          <w:lang w:val="de-DE"/>
         </w:rPr>
         <w:drawing>
-          <wp:inline distT="0" distB="0" distL="0" distR="0" wp14:anchorId="65FBDEE2" wp14:editId="0AA27D6A">
-            <wp:extent cx="5409968" cy="2190115"/>
-            <wp:effectExtent l="0" t="0" r="0" b="635"/>
-            <wp:docPr id="1053604589" name="Grafik 4"/>
+          <wp:inline distT="0" distB="0" distL="0" distR="0" wp14:anchorId="28F4787B" wp14:editId="374F5939">
+            <wp:extent cx="5804453" cy="2440940"/>
+            <wp:effectExtent l="0" t="0" r="0" b="0"/>
+            <wp:docPr id="748419657" name="Grafik 5"/>
             <wp:cNvGraphicFramePr>
               <a:graphicFrameLocks xmlns:a="http://schemas.openxmlformats.org/drawingml/2006/main" noChangeAspect="1"/>
             </wp:cNvGraphicFramePr>
@@ -3146,7 +3299,7 @@
               <a:graphicData uri="http://schemas.openxmlformats.org/drawingml/2006/picture">
                 <pic:pic xmlns:pic="http://schemas.openxmlformats.org/drawingml/2006/picture">
                   <pic:nvPicPr>
-                    <pic:cNvPr id="1053604589" name="Grafik 1053604589"/>
+                    <pic:cNvPr id="748419657" name="Grafik 748419657"/>
                     <pic:cNvPicPr/>
                   </pic:nvPicPr>
                   <pic:blipFill rotWithShape="1">
@@ -3157,13 +3310,13 @@
                         </a:ext>
                       </a:extLst>
                     </a:blip>
-                    <a:srcRect l="5996" t="11996" b="11853"/>
+                    <a:srcRect r="2814" b="2949"/>
                     <a:stretch/>
                   </pic:blipFill>
                   <pic:spPr bwMode="auto">
                     <a:xfrm>
                       <a:off x="0" y="0"/>
-                      <a:ext cx="5409968" cy="2190115"/>
+                      <a:ext cx="5804715" cy="2441050"/>
                     </a:xfrm>
                     <a:prstGeom prst="rect">
                       <a:avLst/>

</xml_diff>

<commit_message>
work on exercsie 9
</commit_message>
<xml_diff>
--- a/reports/mid_term_report.docx
+++ b/reports/mid_term_report.docx
@@ -306,7 +306,25 @@
           <w:sz w:val="24"/>
           <w:szCs w:val="24"/>
         </w:rPr>
-        <w:t xml:space="preserve"> population.</w:t>
+        <w:t xml:space="preserve"> population</w:t>
+      </w:r>
+      <w:r>
+        <w:rPr>
+          <w:rFonts w:ascii="Arial" w:hAnsi="Arial" w:cs="Arial"/>
+          <w:kern w:val="0"/>
+          <w:sz w:val="24"/>
+          <w:szCs w:val="24"/>
+        </w:rPr>
+        <w:t xml:space="preserve"> (Figure 1)</w:t>
+      </w:r>
+      <w:r>
+        <w:rPr>
+          <w:rFonts w:ascii="Arial" w:hAnsi="Arial" w:cs="Arial"/>
+          <w:kern w:val="0"/>
+          <w:sz w:val="24"/>
+          <w:szCs w:val="24"/>
+        </w:rPr>
+        <w:t>.</w:t>
       </w:r>
     </w:p>
     <w:p>
@@ -344,7 +362,54 @@
           <w:sz w:val="24"/>
           <w:szCs w:val="24"/>
         </w:rPr>
-        <w:t>to our understanding of data distribution, revealing subtle trends within the dataset.</w:t>
+        <w:t>to our understanding of data distribution, revealing subtle trends within the dataset</w:t>
+      </w:r>
+      <w:r>
+        <w:rPr>
+          <w:rFonts w:ascii="Arial" w:hAnsi="Arial" w:cs="Arial"/>
+          <w:kern w:val="0"/>
+          <w:sz w:val="24"/>
+          <w:szCs w:val="24"/>
+        </w:rPr>
+        <w:t xml:space="preserve"> (Appendix Figure 4). </w:t>
+      </w:r>
+      <w:r>
+        <w:rPr>
+          <w:rFonts w:ascii="Arial" w:hAnsi="Arial" w:cs="Arial"/>
+          <w:kern w:val="0"/>
+          <w:sz w:val="24"/>
+          <w:szCs w:val="24"/>
+        </w:rPr>
+        <w:t xml:space="preserve">We stratified the dataset into eight distinct groups based on their region, host plant, and </w:t>
+      </w:r>
+      <w:proofErr w:type="spellStart"/>
+      <w:r>
+        <w:rPr>
+          <w:rFonts w:ascii="Arial" w:hAnsi="Arial" w:cs="Arial"/>
+          <w:kern w:val="0"/>
+          <w:sz w:val="24"/>
+          <w:szCs w:val="24"/>
+        </w:rPr>
+        <w:t>patry</w:t>
+      </w:r>
+      <w:proofErr w:type="spellEnd"/>
+      <w:r>
+        <w:rPr>
+          <w:rFonts w:ascii="Arial" w:hAnsi="Arial" w:cs="Arial"/>
+          <w:kern w:val="0"/>
+          <w:sz w:val="24"/>
+          <w:szCs w:val="24"/>
+        </w:rPr>
+        <w:t xml:space="preserve"> conditions (Table 1). Subsequently, we employed multiple boxplots to gain a more comprehensive understanding of the distribution patterns within the data</w:t>
+      </w:r>
+      <w:r>
+        <w:rPr>
+          <w:rFonts w:ascii="Arial" w:hAnsi="Arial" w:cs="Arial"/>
+          <w:kern w:val="0"/>
+          <w:sz w:val="24"/>
+          <w:szCs w:val="24"/>
+        </w:rPr>
+        <w:t xml:space="preserve"> (Figure 2).</w:t>
       </w:r>
     </w:p>
     <w:p>
@@ -418,7 +483,16 @@
           <w:sz w:val="24"/>
           <w:szCs w:val="24"/>
         </w:rPr>
-        <w:t>. The m</w:t>
+        <w:t xml:space="preserve"> (Table 2). </w:t>
+      </w:r>
+      <w:r>
+        <w:rPr>
+          <w:rFonts w:ascii="Arial" w:hAnsi="Arial" w:cs="Arial"/>
+          <w:kern w:val="0"/>
+          <w:sz w:val="24"/>
+          <w:szCs w:val="24"/>
+        </w:rPr>
+        <w:t>The m</w:t>
       </w:r>
       <w:r>
         <w:rPr>
@@ -443,11 +517,27 @@
       <w:r>
         <w:rPr>
           <w:rFonts w:ascii="Arial" w:hAnsi="Arial" w:cs="Arial"/>
-          <w:kern w:val="0"/>
-          <w:sz w:val="24"/>
-          <w:szCs w:val="24"/>
-        </w:rPr>
-        <w:t xml:space="preserve">Having identified the best-fitting model, we analyzed </w:t>
+          <w:sz w:val="24"/>
+          <w:szCs w:val="24"/>
+        </w:rPr>
+        <w:t>Hence</w:t>
+      </w:r>
+      <w:r>
+        <w:rPr>
+          <w:rFonts w:ascii="Arial" w:hAnsi="Arial" w:cs="Arial"/>
+          <w:sz w:val="24"/>
+          <w:szCs w:val="24"/>
+        </w:rPr>
+        <w:t xml:space="preserve">, our analysis centered on categorical variables, with the chosen </w:t>
+      </w:r>
+      <w:r>
+        <w:rPr>
+          <w:rFonts w:ascii="Arial" w:hAnsi="Arial" w:cs="Arial"/>
+          <w:kern w:val="0"/>
+          <w:sz w:val="24"/>
+          <w:szCs w:val="24"/>
+        </w:rPr>
+        <w:t xml:space="preserve">best-fitting model, we analyzed </w:t>
       </w:r>
       <w:r>
         <w:rPr>
@@ -526,7 +616,63 @@
           <w:sz w:val="24"/>
           <w:szCs w:val="24"/>
         </w:rPr>
+        <w:t xml:space="preserve"> (Table 3)</w:t>
+      </w:r>
+      <w:r>
+        <w:rPr>
+          <w:rFonts w:ascii="Arial" w:hAnsi="Arial" w:cs="Arial"/>
+          <w:sz w:val="24"/>
+          <w:szCs w:val="24"/>
+        </w:rPr>
         <w:t>.</w:t>
+      </w:r>
+      <w:r>
+        <w:rPr>
+          <w:rFonts w:ascii="Arial" w:hAnsi="Arial" w:cs="Arial"/>
+          <w:sz w:val="24"/>
+          <w:szCs w:val="24"/>
+        </w:rPr>
+        <w:t xml:space="preserve"> </w:t>
+      </w:r>
+      <w:r>
+        <w:rPr>
+          <w:rFonts w:ascii="Arial" w:hAnsi="Arial" w:cs="Arial"/>
+          <w:sz w:val="24"/>
+          <w:szCs w:val="24"/>
+        </w:rPr>
+        <w:t xml:space="preserve">This measure offers an estimation of the proportion of variance in the dependent variable attributed to a specific effect, enhancing our understanding of the impact of </w:t>
+      </w:r>
+      <w:r>
+        <w:rPr>
+          <w:rFonts w:ascii="Arial" w:hAnsi="Arial" w:cs="Arial"/>
+          <w:sz w:val="24"/>
+          <w:szCs w:val="24"/>
+        </w:rPr>
+        <w:t>our</w:t>
+      </w:r>
+      <w:r>
+        <w:rPr>
+          <w:rFonts w:ascii="Arial" w:hAnsi="Arial" w:cs="Arial"/>
+          <w:sz w:val="24"/>
+          <w:szCs w:val="24"/>
+        </w:rPr>
+        <w:t xml:space="preserve"> variables</w:t>
+      </w:r>
+      <w:r>
+        <w:rPr>
+          <w:rFonts w:ascii="Arial" w:hAnsi="Arial" w:cs="Arial"/>
+          <w:sz w:val="24"/>
+          <w:szCs w:val="24"/>
+        </w:rPr>
+        <w:t xml:space="preserve"> and their interactive effects</w:t>
+      </w:r>
+      <w:r>
+        <w:rPr>
+          <w:rFonts w:ascii="Arial" w:hAnsi="Arial" w:cs="Arial"/>
+          <w:sz w:val="24"/>
+          <w:szCs w:val="24"/>
+        </w:rPr>
+        <w:t xml:space="preserve"> on the observed outcomes.</w:t>
       </w:r>
     </w:p>
     <w:p>
@@ -609,7 +755,25 @@
           <w:sz w:val="24"/>
           <w:szCs w:val="24"/>
         </w:rPr>
-        <w:t xml:space="preserve">. These visualizations act as effective tools to </w:t>
+        <w:t xml:space="preserve"> </w:t>
+      </w:r>
+      <w:r>
+        <w:rPr>
+          <w:rFonts w:ascii="Arial" w:hAnsi="Arial" w:cs="Arial"/>
+          <w:kern w:val="0"/>
+          <w:sz w:val="24"/>
+          <w:szCs w:val="24"/>
+        </w:rPr>
+        <w:t>(Figure 3).</w:t>
+      </w:r>
+      <w:r>
+        <w:rPr>
+          <w:rFonts w:ascii="Arial" w:hAnsi="Arial" w:cs="Arial"/>
+          <w:kern w:val="0"/>
+          <w:sz w:val="24"/>
+          <w:szCs w:val="24"/>
+        </w:rPr>
+        <w:t xml:space="preserve"> These visualizations act as effective tools to </w:t>
       </w:r>
       <w:r>
         <w:rPr>
@@ -693,7 +857,34 @@
           <w:sz w:val="24"/>
           <w:szCs w:val="24"/>
         </w:rPr>
-        <w:t>Our analysis initiation involved assessing the distribution of the response variable (body length). The histogram revealed a tendency towards a normal distribution, facilitating the application of multiple subsequent analytical tools.</w:t>
+        <w:t xml:space="preserve">The histogram </w:t>
+      </w:r>
+      <w:r>
+        <w:rPr>
+          <w:rFonts w:ascii="Arial" w:hAnsi="Arial" w:cs="Arial"/>
+          <w:kern w:val="0"/>
+          <w:sz w:val="24"/>
+          <w:szCs w:val="24"/>
+        </w:rPr>
+        <w:t>of the response variable (body length)</w:t>
+      </w:r>
+      <w:r>
+        <w:rPr>
+          <w:rFonts w:ascii="Arial" w:hAnsi="Arial" w:cs="Arial"/>
+          <w:kern w:val="0"/>
+          <w:sz w:val="24"/>
+          <w:szCs w:val="24"/>
+        </w:rPr>
+        <w:t xml:space="preserve"> </w:t>
+      </w:r>
+      <w:r>
+        <w:rPr>
+          <w:rFonts w:ascii="Arial" w:hAnsi="Arial" w:cs="Arial"/>
+          <w:kern w:val="0"/>
+          <w:sz w:val="24"/>
+          <w:szCs w:val="24"/>
+        </w:rPr>
+        <w:t>revealed a tendency towards a normal distribution, facilitating the application of multiple subsequent analytical tools.</w:t>
       </w:r>
     </w:p>
     <w:p>
@@ -715,7 +906,7 @@
           <w:noProof/>
         </w:rPr>
         <w:drawing>
-          <wp:anchor distT="0" distB="0" distL="114300" distR="114300" simplePos="0" relativeHeight="251658240" behindDoc="1" locked="0" layoutInCell="1" allowOverlap="1" wp14:anchorId="6CAA2B41" wp14:editId="505A9588">
+          <wp:anchor distT="0" distB="0" distL="114300" distR="114300" simplePos="0" relativeHeight="251658240" behindDoc="1" locked="0" layoutInCell="1" allowOverlap="1" wp14:anchorId="6CAA2B41" wp14:editId="7772DA83">
             <wp:simplePos x="0" y="0"/>
             <wp:positionH relativeFrom="margin">
               <wp:align>center</wp:align>
@@ -861,16 +1052,7 @@
           <w:sz w:val="24"/>
           <w:szCs w:val="24"/>
         </w:rPr>
-        <w:t>We</w:t>
-      </w:r>
-      <w:r>
-        <w:rPr>
-          <w:rFonts w:ascii="Arial" w:hAnsi="Arial" w:cs="Arial"/>
-          <w:kern w:val="0"/>
-          <w:sz w:val="24"/>
-          <w:szCs w:val="24"/>
-        </w:rPr>
-        <w:t xml:space="preserve"> examined the variability in the distribution of body length across diverse regions, host plants, and individuals in allopatric and sympatric settings. Initial observations revealed a smaller size of </w:t>
+        <w:t xml:space="preserve">Initial observations revealed a smaller size of </w:t>
       </w:r>
       <w:proofErr w:type="spellStart"/>
       <w:r>
@@ -1004,7 +1186,25 @@
           <w:sz w:val="24"/>
           <w:szCs w:val="24"/>
         </w:rPr>
-        <w:t xml:space="preserve">C). To conclude, a comprehensive exploration of boxplots encompassing all conceivable combinations of regions, host plants, and allopatric and sympatric individuals highlighted a consistent trend: individuals bred on </w:t>
+        <w:t xml:space="preserve">C). </w:t>
+      </w:r>
+      <w:r>
+        <w:rPr>
+          <w:rFonts w:ascii="Arial" w:hAnsi="Arial" w:cs="Arial"/>
+          <w:kern w:val="0"/>
+          <w:sz w:val="24"/>
+          <w:szCs w:val="24"/>
+        </w:rPr>
+        <w:t xml:space="preserve">The Boxplots of the eight possible groups (Table 1) shows that </w:t>
+      </w:r>
+      <w:r>
+        <w:rPr>
+          <w:rFonts w:ascii="Arial" w:hAnsi="Arial" w:cs="Arial"/>
+          <w:kern w:val="0"/>
+          <w:sz w:val="24"/>
+          <w:szCs w:val="24"/>
+        </w:rPr>
+        <w:t xml:space="preserve">individuals bred on </w:t>
       </w:r>
       <w:proofErr w:type="spellStart"/>
       <w:r>
@@ -1060,26 +1260,59 @@
           <w:sz w:val="24"/>
           <w:szCs w:val="24"/>
         </w:rPr>
-        <w:t xml:space="preserve"> An Overview on the eight possible group is given in table 1.</w:t>
+        <w:t xml:space="preserve"> </w:t>
       </w:r>
     </w:p>
     <w:p>
       <w:pPr>
         <w:pStyle w:val="Beschriftung"/>
         <w:keepNext/>
+        <w:rPr>
+          <w:rFonts w:ascii="Arial" w:hAnsi="Arial" w:cs="Arial"/>
+        </w:rPr>
       </w:pPr>
       <w:r>
+        <w:rPr>
+          <w:rFonts w:ascii="Arial" w:hAnsi="Arial" w:cs="Arial"/>
+        </w:rPr>
         <w:t xml:space="preserve">Table </w:t>
       </w:r>
-      <w:fldSimple w:instr=" SEQ Table \* ARABIC ">
-        <w:r>
-          <w:rPr>
-            <w:noProof/>
-          </w:rPr>
-          <w:t>1</w:t>
-        </w:r>
-      </w:fldSimple>
-      <w:r>
+      <w:r>
+        <w:rPr>
+          <w:rFonts w:ascii="Arial" w:hAnsi="Arial" w:cs="Arial"/>
+        </w:rPr>
+        <w:fldChar w:fldCharType="begin"/>
+      </w:r>
+      <w:r>
+        <w:rPr>
+          <w:rFonts w:ascii="Arial" w:hAnsi="Arial" w:cs="Arial"/>
+        </w:rPr>
+        <w:instrText xml:space="preserve"> SEQ Table \* ARABIC </w:instrText>
+      </w:r>
+      <w:r>
+        <w:rPr>
+          <w:rFonts w:ascii="Arial" w:hAnsi="Arial" w:cs="Arial"/>
+        </w:rPr>
+        <w:fldChar w:fldCharType="separate"/>
+      </w:r>
+      <w:r>
+        <w:rPr>
+          <w:rFonts w:ascii="Arial" w:hAnsi="Arial" w:cs="Arial"/>
+          <w:noProof/>
+        </w:rPr>
+        <w:t>1</w:t>
+      </w:r>
+      <w:r>
+        <w:rPr>
+          <w:rFonts w:ascii="Arial" w:hAnsi="Arial" w:cs="Arial"/>
+          <w:noProof/>
+        </w:rPr>
+        <w:fldChar w:fldCharType="end"/>
+      </w:r>
+      <w:r>
+        <w:rPr>
+          <w:rFonts w:ascii="Arial" w:hAnsi="Arial" w:cs="Arial"/>
+        </w:rPr>
         <w:t>: Table of possible groups of combination of Baltic, Hostplant and Patry</w:t>
       </w:r>
     </w:p>
@@ -2197,7 +2430,7 @@
           <w:sz w:val="24"/>
           <w:szCs w:val="24"/>
         </w:rPr>
-        <w:t>In a systematic examination, diverse linear and mixed-effect models were thoroughly assessed to identify the optimal model aligning with the objectives of our research inquiry. A</w:t>
+        <w:t>Our</w:t>
       </w:r>
       <w:r>
         <w:rPr>
@@ -2209,7 +2442,7 @@
           <w:sz w:val="24"/>
           <w:szCs w:val="24"/>
         </w:rPr>
-        <w:t xml:space="preserve">n </w:t>
+        <w:t xml:space="preserve"> </w:t>
       </w:r>
       <w:r>
         <w:rPr>
@@ -2276,25 +2509,64 @@
       <w:pPr>
         <w:pStyle w:val="Beschriftung"/>
         <w:keepNext/>
+        <w:rPr>
+          <w:rFonts w:ascii="Arial" w:hAnsi="Arial" w:cs="Arial"/>
+        </w:rPr>
       </w:pPr>
       <w:r>
+        <w:rPr>
+          <w:rFonts w:ascii="Arial" w:hAnsi="Arial" w:cs="Arial"/>
+        </w:rPr>
         <w:t xml:space="preserve">Table </w:t>
       </w:r>
-      <w:fldSimple w:instr=" SEQ Table \* ARABIC ">
-        <w:r>
-          <w:rPr>
-            <w:noProof/>
-          </w:rPr>
-          <w:t>2</w:t>
-        </w:r>
-      </w:fldSimple>
-      <w:r>
+      <w:r>
+        <w:rPr>
+          <w:rFonts w:ascii="Arial" w:hAnsi="Arial" w:cs="Arial"/>
+        </w:rPr>
+        <w:fldChar w:fldCharType="begin"/>
+      </w:r>
+      <w:r>
+        <w:rPr>
+          <w:rFonts w:ascii="Arial" w:hAnsi="Arial" w:cs="Arial"/>
+        </w:rPr>
+        <w:instrText xml:space="preserve"> SEQ Table \* ARABIC </w:instrText>
+      </w:r>
+      <w:r>
+        <w:rPr>
+          <w:rFonts w:ascii="Arial" w:hAnsi="Arial" w:cs="Arial"/>
+        </w:rPr>
+        <w:fldChar w:fldCharType="separate"/>
+      </w:r>
+      <w:r>
+        <w:rPr>
+          <w:rFonts w:ascii="Arial" w:hAnsi="Arial" w:cs="Arial"/>
+          <w:noProof/>
+        </w:rPr>
+        <w:t>2</w:t>
+      </w:r>
+      <w:r>
+        <w:rPr>
+          <w:rFonts w:ascii="Arial" w:hAnsi="Arial" w:cs="Arial"/>
+          <w:noProof/>
+        </w:rPr>
+        <w:fldChar w:fldCharType="end"/>
+      </w:r>
+      <w:r>
+        <w:rPr>
+          <w:rFonts w:ascii="Arial" w:hAnsi="Arial" w:cs="Arial"/>
+        </w:rPr>
         <w:t xml:space="preserve">: </w:t>
       </w:r>
       <w:r>
+        <w:rPr>
+          <w:rFonts w:ascii="Arial" w:hAnsi="Arial" w:cs="Arial"/>
+        </w:rPr>
         <w:t>Comparison</w:t>
       </w:r>
       <w:r>
+        <w:rPr>
+          <w:rFonts w:ascii="Arial" w:hAnsi="Arial" w:cs="Arial"/>
+        </w:rPr>
         <w:t xml:space="preserve"> of models with different modification of variables</w:t>
       </w:r>
     </w:p>
@@ -3392,9 +3664,14 @@
     </w:p>
     <w:p>
       <w:pPr>
+        <w:pStyle w:val="Beschriftung"/>
+        <w:keepNext/>
         <w:jc w:val="both"/>
         <w:rPr>
           <w:rFonts w:ascii="Arial" w:hAnsi="Arial" w:cs="Arial"/>
+          <w:i w:val="0"/>
+          <w:iCs w:val="0"/>
+          <w:color w:val="auto"/>
           <w:sz w:val="24"/>
           <w:szCs w:val="24"/>
         </w:rPr>
@@ -3402,117 +3679,36 @@
       <w:r>
         <w:rPr>
           <w:rFonts w:ascii="Arial" w:hAnsi="Arial" w:cs="Arial"/>
-          <w:sz w:val="24"/>
-          <w:szCs w:val="24"/>
-        </w:rPr>
-        <w:t>Hence</w:t>
-      </w:r>
-      <w:r>
-        <w:rPr>
-          <w:rFonts w:ascii="Arial" w:hAnsi="Arial" w:cs="Arial"/>
-          <w:sz w:val="24"/>
-          <w:szCs w:val="24"/>
-        </w:rPr>
-        <w:t xml:space="preserve">, our analysis centered on categorical variables, with the chosen model serving as the framework for conducting an analysis of variance (ANOVA). This statistical approach allowed </w:t>
-      </w:r>
-      <w:r>
-        <w:rPr>
-          <w:rFonts w:ascii="Arial" w:hAnsi="Arial" w:cs="Arial"/>
-          <w:sz w:val="24"/>
-          <w:szCs w:val="24"/>
-        </w:rPr>
-        <w:t xml:space="preserve">for the </w:t>
-      </w:r>
-      <w:r>
-        <w:rPr>
-          <w:rFonts w:ascii="Arial" w:hAnsi="Arial" w:cs="Arial"/>
-          <w:sz w:val="24"/>
-          <w:szCs w:val="24"/>
-        </w:rPr>
-        <w:t xml:space="preserve">distinctions </w:t>
-      </w:r>
-      <w:r>
-        <w:rPr>
-          <w:rFonts w:ascii="Arial" w:hAnsi="Arial" w:cs="Arial"/>
-          <w:sz w:val="24"/>
-          <w:szCs w:val="24"/>
-        </w:rPr>
-        <w:t xml:space="preserve">of significant differences </w:t>
-      </w:r>
-      <w:r>
-        <w:rPr>
-          <w:rFonts w:ascii="Arial" w:hAnsi="Arial" w:cs="Arial"/>
-          <w:sz w:val="24"/>
-          <w:szCs w:val="24"/>
-        </w:rPr>
-        <w:t xml:space="preserve">among diverse groups. To </w:t>
-      </w:r>
-      <w:r>
-        <w:rPr>
-          <w:rFonts w:ascii="Arial" w:hAnsi="Arial" w:cs="Arial"/>
-          <w:sz w:val="24"/>
-          <w:szCs w:val="24"/>
-        </w:rPr>
-        <w:t>further increase</w:t>
-      </w:r>
-      <w:r>
-        <w:rPr>
-          <w:rFonts w:ascii="Arial" w:hAnsi="Arial" w:cs="Arial"/>
-          <w:sz w:val="24"/>
-          <w:szCs w:val="24"/>
-        </w:rPr>
-        <w:t xml:space="preserve"> the comprehensiveness of our analysis, the calculated effect size was incorporated into the ANOVA table. Specifically, for main effects and interactions, we employed eta-squared (η²), calculated as the ratio of the sum of squares for a given effect to the total sum of squares. This measure offers an estimation of the proportion of variance in the dependent variable attributed to a specific effect, enhancing our understanding of the impact of </w:t>
-      </w:r>
-      <w:r>
-        <w:rPr>
-          <w:rFonts w:ascii="Arial" w:hAnsi="Arial" w:cs="Arial"/>
-          <w:sz w:val="24"/>
-          <w:szCs w:val="24"/>
-        </w:rPr>
-        <w:t>our</w:t>
-      </w:r>
-      <w:r>
-        <w:rPr>
-          <w:rFonts w:ascii="Arial" w:hAnsi="Arial" w:cs="Arial"/>
-          <w:sz w:val="24"/>
-          <w:szCs w:val="24"/>
-        </w:rPr>
-        <w:t xml:space="preserve"> variables</w:t>
-      </w:r>
-      <w:r>
-        <w:rPr>
-          <w:rFonts w:ascii="Arial" w:hAnsi="Arial" w:cs="Arial"/>
-          <w:sz w:val="24"/>
-          <w:szCs w:val="24"/>
-        </w:rPr>
-        <w:t xml:space="preserve"> and their interactive effects</w:t>
-      </w:r>
-      <w:r>
-        <w:rPr>
-          <w:rFonts w:ascii="Arial" w:hAnsi="Arial" w:cs="Arial"/>
-          <w:sz w:val="24"/>
-          <w:szCs w:val="24"/>
-        </w:rPr>
-        <w:t xml:space="preserve"> on the observed outcomes.</w:t>
-      </w:r>
-      <w:r>
-        <w:rPr>
-          <w:rFonts w:ascii="Arial" w:hAnsi="Arial" w:cs="Arial"/>
+          <w:i w:val="0"/>
+          <w:iCs w:val="0"/>
+          <w:color w:val="auto"/>
+          <w:sz w:val="24"/>
+          <w:szCs w:val="24"/>
+        </w:rPr>
+        <w:t>Variations in Hostplant are linked to differences in body length, suggesting that the type of Hostplant plays a role in determining body length.</w:t>
+      </w:r>
+      <w:r>
+        <w:rPr>
+          <w:rFonts w:ascii="Arial" w:hAnsi="Arial" w:cs="Arial"/>
+          <w:i w:val="0"/>
+          <w:iCs w:val="0"/>
+          <w:color w:val="auto"/>
           <w:sz w:val="24"/>
           <w:szCs w:val="24"/>
         </w:rPr>
         <w:t xml:space="preserve"> </w:t>
       </w:r>
-    </w:p>
-    <w:p>
-      <w:pPr>
-        <w:jc w:val="both"/>
-        <w:rPr>
-          <w:rFonts w:ascii="Arial" w:hAnsi="Arial" w:cs="Arial"/>
-          <w:sz w:val="24"/>
-          <w:szCs w:val="24"/>
-        </w:rPr>
-      </w:pPr>
+      <w:r>
+        <w:rPr>
+          <w:rFonts w:ascii="Arial" w:hAnsi="Arial" w:cs="Arial"/>
+          <w:i w:val="0"/>
+          <w:iCs w:val="0"/>
+          <w:color w:val="auto"/>
+          <w:sz w:val="24"/>
+          <w:szCs w:val="24"/>
+        </w:rPr>
+        <w:t>Similarly, differences in Baltic regions are strongly associated with variations in body length.</w:t>
+      </w:r>
     </w:p>
     <w:p>
       <w:pPr>
@@ -3537,8 +3733,7 @@
           <w:sz w:val="24"/>
           <w:szCs w:val="24"/>
         </w:rPr>
-        <w:lastRenderedPageBreak/>
-        <w:t>The findings reveal meaningful associations between certain factors and body length. Variations in Hostplant are linked to differences in body length, suggesting that the type of Hostplant plays a role in determining body length.</w:t>
+        <w:t xml:space="preserve">The interaction between Hostplant and Baltic, as well as Hostplant and Patry, showed significant effects, indicating that the combined influence of these variables surpasses the sum of their individual impacts on body length. </w:t>
       </w:r>
       <w:r>
         <w:rPr>
@@ -3549,7 +3744,7 @@
           <w:sz w:val="24"/>
           <w:szCs w:val="24"/>
         </w:rPr>
-        <w:t xml:space="preserve"> </w:t>
+        <w:t xml:space="preserve">Also, the three-way interaction between the variables showed significant effect. </w:t>
       </w:r>
       <w:r>
         <w:rPr>
@@ -3560,7 +3755,7 @@
           <w:sz w:val="24"/>
           <w:szCs w:val="24"/>
         </w:rPr>
-        <w:t>Similarly, differences in Baltic regions are strongly associated with variations in body length.</w:t>
+        <w:t>This suggests a complex interplay between Hostplant, Baltic, and Patry, with a particularly notable three-way interaction effect.</w:t>
       </w:r>
     </w:p>
     <w:p>
@@ -3586,7 +3781,7 @@
           <w:sz w:val="24"/>
           <w:szCs w:val="24"/>
         </w:rPr>
-        <w:t xml:space="preserve">The interaction between Hostplant and Baltic, as well as Hostplant and Patry, showed significant effects, indicating that the combined influence of these variables surpasses the sum of their individual impacts on body length. </w:t>
+        <w:t xml:space="preserve">However, the residuals, representing unexplained variance in body length after considering these factors, indicate that other aspects </w:t>
       </w:r>
       <w:r>
         <w:rPr>
@@ -3597,7 +3792,7 @@
           <w:sz w:val="24"/>
           <w:szCs w:val="24"/>
         </w:rPr>
-        <w:t xml:space="preserve">Also, the three-way interaction between the variables showed significant effect. </w:t>
+        <w:t xml:space="preserve">mainly </w:t>
       </w:r>
       <w:r>
         <w:rPr>
@@ -3608,14 +3803,9 @@
           <w:sz w:val="24"/>
           <w:szCs w:val="24"/>
         </w:rPr>
-        <w:t>This suggests a complex interplay between Hostplant, Baltic, and Patry, with a particularly notable three-way interaction effect.</w:t>
-      </w:r>
-    </w:p>
-    <w:p>
-      <w:pPr>
-        <w:pStyle w:val="Beschriftung"/>
-        <w:keepNext/>
-        <w:jc w:val="both"/>
+        <w:t xml:space="preserve">contribute to body length variations. The substantial residual variations suggest a significant portion of body length </w:t>
+      </w:r>
+      <w:r>
         <w:rPr>
           <w:rFonts w:ascii="Arial" w:hAnsi="Arial" w:cs="Arial"/>
           <w:i w:val="0"/>
@@ -3624,39 +3814,8 @@
           <w:sz w:val="24"/>
           <w:szCs w:val="24"/>
         </w:rPr>
-      </w:pPr>
-      <w:r>
-        <w:rPr>
-          <w:rFonts w:ascii="Arial" w:hAnsi="Arial" w:cs="Arial"/>
-          <w:i w:val="0"/>
-          <w:iCs w:val="0"/>
-          <w:color w:val="auto"/>
-          <w:sz w:val="24"/>
-          <w:szCs w:val="24"/>
-        </w:rPr>
-        <w:t xml:space="preserve">However, the residuals, representing unexplained variance in body length after considering these factors, indicate that other aspects </w:t>
-      </w:r>
-      <w:r>
-        <w:rPr>
-          <w:rFonts w:ascii="Arial" w:hAnsi="Arial" w:cs="Arial"/>
-          <w:i w:val="0"/>
-          <w:iCs w:val="0"/>
-          <w:color w:val="auto"/>
-          <w:sz w:val="24"/>
-          <w:szCs w:val="24"/>
-        </w:rPr>
-        <w:t xml:space="preserve">mainly </w:t>
-      </w:r>
-      <w:r>
-        <w:rPr>
-          <w:rFonts w:ascii="Arial" w:hAnsi="Arial" w:cs="Arial"/>
-          <w:i w:val="0"/>
-          <w:iCs w:val="0"/>
-          <w:color w:val="auto"/>
-          <w:sz w:val="24"/>
-          <w:szCs w:val="24"/>
-        </w:rPr>
-        <w:t>contribute to body length variations. The substantial residual variations suggest a significant portion of body length remains unpredictable by Hostplant, Baltic, and Patry, emphasizing</w:t>
+        <w:lastRenderedPageBreak/>
+        <w:t>remains unpredictable by Hostplant, Baltic, and Patry, emphasizing</w:t>
       </w:r>
       <w:r>
         <w:rPr>
@@ -3822,23 +3981,8 @@
         </w:trPr>
         <w:tc>
           <w:tcPr>
-            <w:tcW w:w="3402" w:type="dxa"/>
-          </w:tcPr>
-          <w:p>
-            <w:pPr>
-              <w:jc w:val="center"/>
-              <w:rPr>
-                <w:rFonts w:ascii="Arial" w:hAnsi="Arial" w:cs="Arial"/>
-                <w:sz w:val="20"/>
-                <w:szCs w:val="20"/>
-              </w:rPr>
-            </w:pPr>
-          </w:p>
-        </w:tc>
-        <w:tc>
-          <w:tcPr>
-            <w:tcW w:w="1418" w:type="dxa"/>
-            <w:gridSpan w:val="6"/>
+            <w:tcW w:w="9398" w:type="dxa"/>
+            <w:gridSpan w:val="7"/>
           </w:tcPr>
           <w:p>
             <w:pPr>
@@ -3863,12 +4007,12 @@
       <w:tr>
         <w:trPr>
           <w:gridAfter w:val="1"/>
-          <w:wAfter w:w="43" w:type="dxa"/>
+          <w:wAfter w:w="38" w:type="dxa"/>
           <w:trHeight w:val="248"/>
         </w:trPr>
         <w:tc>
           <w:tcPr>
-            <w:tcW w:w="3402" w:type="dxa"/>
+            <w:tcW w:w="3006" w:type="dxa"/>
             <w:tcBorders>
               <w:bottom w:val="double" w:sz="4" w:space="0" w:color="auto"/>
             </w:tcBorders>
@@ -3886,7 +4030,7 @@
         </w:tc>
         <w:tc>
           <w:tcPr>
-            <w:tcW w:w="1418" w:type="dxa"/>
+            <w:tcW w:w="1270" w:type="dxa"/>
             <w:tcBorders>
               <w:bottom w:val="double" w:sz="4" w:space="0" w:color="auto"/>
             </w:tcBorders>
@@ -3914,7 +4058,7 @@
         </w:tc>
         <w:tc>
           <w:tcPr>
-            <w:tcW w:w="1418" w:type="dxa"/>
+            <w:tcW w:w="1271" w:type="dxa"/>
             <w:tcBorders>
               <w:bottom w:val="double" w:sz="4" w:space="0" w:color="auto"/>
             </w:tcBorders>
@@ -3940,7 +4084,7 @@
         </w:tc>
         <w:tc>
           <w:tcPr>
-            <w:tcW w:w="1418" w:type="dxa"/>
+            <w:tcW w:w="1271" w:type="dxa"/>
             <w:tcBorders>
               <w:bottom w:val="double" w:sz="4" w:space="0" w:color="auto"/>
             </w:tcBorders>
@@ -3966,7 +4110,7 @@
         </w:tc>
         <w:tc>
           <w:tcPr>
-            <w:tcW w:w="1418" w:type="dxa"/>
+            <w:tcW w:w="1271" w:type="dxa"/>
             <w:tcBorders>
               <w:bottom w:val="double" w:sz="4" w:space="0" w:color="auto"/>
             </w:tcBorders>
@@ -4000,7 +4144,7 @@
         </w:tc>
         <w:tc>
           <w:tcPr>
-            <w:tcW w:w="1418" w:type="dxa"/>
+            <w:tcW w:w="1271" w:type="dxa"/>
             <w:tcBorders>
               <w:bottom w:val="double" w:sz="4" w:space="0" w:color="auto"/>
             </w:tcBorders>
@@ -4062,12 +4206,12 @@
       <w:tr>
         <w:trPr>
           <w:gridAfter w:val="1"/>
-          <w:wAfter w:w="43" w:type="dxa"/>
+          <w:wAfter w:w="38" w:type="dxa"/>
           <w:trHeight w:val="248"/>
         </w:trPr>
         <w:tc>
           <w:tcPr>
-            <w:tcW w:w="3402" w:type="dxa"/>
+            <w:tcW w:w="3006" w:type="dxa"/>
             <w:tcBorders>
               <w:top w:val="double" w:sz="4" w:space="0" w:color="auto"/>
             </w:tcBorders>
@@ -4093,7 +4237,7 @@
         </w:tc>
         <w:tc>
           <w:tcPr>
-            <w:tcW w:w="1418" w:type="dxa"/>
+            <w:tcW w:w="1270" w:type="dxa"/>
             <w:tcBorders>
               <w:top w:val="double" w:sz="4" w:space="0" w:color="auto"/>
             </w:tcBorders>
@@ -4119,7 +4263,7 @@
         </w:tc>
         <w:tc>
           <w:tcPr>
-            <w:tcW w:w="1418" w:type="dxa"/>
+            <w:tcW w:w="1271" w:type="dxa"/>
             <w:tcBorders>
               <w:top w:val="double" w:sz="4" w:space="0" w:color="auto"/>
             </w:tcBorders>
@@ -4145,7 +4289,7 @@
         </w:tc>
         <w:tc>
           <w:tcPr>
-            <w:tcW w:w="1418" w:type="dxa"/>
+            <w:tcW w:w="1271" w:type="dxa"/>
             <w:tcBorders>
               <w:top w:val="double" w:sz="4" w:space="0" w:color="auto"/>
             </w:tcBorders>
@@ -4171,7 +4315,7 @@
         </w:tc>
         <w:tc>
           <w:tcPr>
-            <w:tcW w:w="1418" w:type="dxa"/>
+            <w:tcW w:w="1271" w:type="dxa"/>
             <w:tcBorders>
               <w:top w:val="double" w:sz="4" w:space="0" w:color="auto"/>
             </w:tcBorders>
@@ -4197,7 +4341,7 @@
         </w:tc>
         <w:tc>
           <w:tcPr>
-            <w:tcW w:w="1418" w:type="dxa"/>
+            <w:tcW w:w="1271" w:type="dxa"/>
             <w:tcBorders>
               <w:top w:val="double" w:sz="4" w:space="0" w:color="auto"/>
             </w:tcBorders>
@@ -4225,12 +4369,12 @@
       <w:tr>
         <w:trPr>
           <w:gridAfter w:val="1"/>
-          <w:wAfter w:w="43" w:type="dxa"/>
+          <w:wAfter w:w="38" w:type="dxa"/>
           <w:trHeight w:val="248"/>
         </w:trPr>
         <w:tc>
           <w:tcPr>
-            <w:tcW w:w="3402" w:type="dxa"/>
+            <w:tcW w:w="3006" w:type="dxa"/>
           </w:tcPr>
           <w:p>
             <w:pPr>
@@ -4253,7 +4397,7 @@
         </w:tc>
         <w:tc>
           <w:tcPr>
-            <w:tcW w:w="1418" w:type="dxa"/>
+            <w:tcW w:w="1270" w:type="dxa"/>
           </w:tcPr>
           <w:p>
             <w:pPr>
@@ -4276,7 +4420,7 @@
         </w:tc>
         <w:tc>
           <w:tcPr>
-            <w:tcW w:w="1418" w:type="dxa"/>
+            <w:tcW w:w="1271" w:type="dxa"/>
           </w:tcPr>
           <w:p>
             <w:pPr>
@@ -4299,7 +4443,7 @@
         </w:tc>
         <w:tc>
           <w:tcPr>
-            <w:tcW w:w="1418" w:type="dxa"/>
+            <w:tcW w:w="1271" w:type="dxa"/>
           </w:tcPr>
           <w:p>
             <w:pPr>
@@ -4322,7 +4466,7 @@
         </w:tc>
         <w:tc>
           <w:tcPr>
-            <w:tcW w:w="1418" w:type="dxa"/>
+            <w:tcW w:w="1271" w:type="dxa"/>
           </w:tcPr>
           <w:p>
             <w:pPr>
@@ -4345,7 +4489,7 @@
         </w:tc>
         <w:tc>
           <w:tcPr>
-            <w:tcW w:w="1418" w:type="dxa"/>
+            <w:tcW w:w="1271" w:type="dxa"/>
           </w:tcPr>
           <w:p>
             <w:pPr>
@@ -4370,12 +4514,12 @@
       <w:tr>
         <w:trPr>
           <w:gridAfter w:val="1"/>
-          <w:wAfter w:w="43" w:type="dxa"/>
+          <w:wAfter w:w="38" w:type="dxa"/>
           <w:trHeight w:val="248"/>
         </w:trPr>
         <w:tc>
           <w:tcPr>
-            <w:tcW w:w="3402" w:type="dxa"/>
+            <w:tcW w:w="3006" w:type="dxa"/>
           </w:tcPr>
           <w:p>
             <w:pPr>
@@ -4398,7 +4542,7 @@
         </w:tc>
         <w:tc>
           <w:tcPr>
-            <w:tcW w:w="1418" w:type="dxa"/>
+            <w:tcW w:w="1270" w:type="dxa"/>
           </w:tcPr>
           <w:p>
             <w:pPr>
@@ -4421,7 +4565,7 @@
         </w:tc>
         <w:tc>
           <w:tcPr>
-            <w:tcW w:w="1418" w:type="dxa"/>
+            <w:tcW w:w="1271" w:type="dxa"/>
           </w:tcPr>
           <w:p>
             <w:pPr>
@@ -4444,7 +4588,7 @@
         </w:tc>
         <w:tc>
           <w:tcPr>
-            <w:tcW w:w="1418" w:type="dxa"/>
+            <w:tcW w:w="1271" w:type="dxa"/>
           </w:tcPr>
           <w:p>
             <w:pPr>
@@ -4467,7 +4611,7 @@
         </w:tc>
         <w:tc>
           <w:tcPr>
-            <w:tcW w:w="1418" w:type="dxa"/>
+            <w:tcW w:w="1271" w:type="dxa"/>
           </w:tcPr>
           <w:p>
             <w:pPr>
@@ -4490,7 +4634,7 @@
         </w:tc>
         <w:tc>
           <w:tcPr>
-            <w:tcW w:w="1418" w:type="dxa"/>
+            <w:tcW w:w="1271" w:type="dxa"/>
           </w:tcPr>
           <w:p>
             <w:pPr>
@@ -4515,12 +4659,12 @@
       <w:tr>
         <w:trPr>
           <w:gridAfter w:val="1"/>
-          <w:wAfter w:w="43" w:type="dxa"/>
+          <w:wAfter w:w="38" w:type="dxa"/>
           <w:trHeight w:val="248"/>
         </w:trPr>
         <w:tc>
           <w:tcPr>
-            <w:tcW w:w="3402" w:type="dxa"/>
+            <w:tcW w:w="3006" w:type="dxa"/>
           </w:tcPr>
           <w:p>
             <w:pPr>
@@ -4547,7 +4691,7 @@
         </w:tc>
         <w:tc>
           <w:tcPr>
-            <w:tcW w:w="1418" w:type="dxa"/>
+            <w:tcW w:w="1270" w:type="dxa"/>
           </w:tcPr>
           <w:p>
             <w:pPr>
@@ -4570,7 +4714,7 @@
         </w:tc>
         <w:tc>
           <w:tcPr>
-            <w:tcW w:w="1418" w:type="dxa"/>
+            <w:tcW w:w="1271" w:type="dxa"/>
           </w:tcPr>
           <w:p>
             <w:pPr>
@@ -4593,7 +4737,7 @@
         </w:tc>
         <w:tc>
           <w:tcPr>
-            <w:tcW w:w="1418" w:type="dxa"/>
+            <w:tcW w:w="1271" w:type="dxa"/>
           </w:tcPr>
           <w:p>
             <w:pPr>
@@ -4616,7 +4760,7 @@
         </w:tc>
         <w:tc>
           <w:tcPr>
-            <w:tcW w:w="1418" w:type="dxa"/>
+            <w:tcW w:w="1271" w:type="dxa"/>
           </w:tcPr>
           <w:p>
             <w:pPr>
@@ -4639,7 +4783,7 @@
         </w:tc>
         <w:tc>
           <w:tcPr>
-            <w:tcW w:w="1418" w:type="dxa"/>
+            <w:tcW w:w="1271" w:type="dxa"/>
           </w:tcPr>
           <w:p>
             <w:pPr>
@@ -4664,12 +4808,12 @@
       <w:tr>
         <w:trPr>
           <w:gridAfter w:val="1"/>
-          <w:wAfter w:w="43" w:type="dxa"/>
+          <w:wAfter w:w="38" w:type="dxa"/>
           <w:trHeight w:val="248"/>
         </w:trPr>
         <w:tc>
           <w:tcPr>
-            <w:tcW w:w="3402" w:type="dxa"/>
+            <w:tcW w:w="3006" w:type="dxa"/>
           </w:tcPr>
           <w:p>
             <w:pPr>
@@ -4696,7 +4840,7 @@
         </w:tc>
         <w:tc>
           <w:tcPr>
-            <w:tcW w:w="1418" w:type="dxa"/>
+            <w:tcW w:w="1270" w:type="dxa"/>
           </w:tcPr>
           <w:p>
             <w:pPr>
@@ -4719,7 +4863,7 @@
         </w:tc>
         <w:tc>
           <w:tcPr>
-            <w:tcW w:w="1418" w:type="dxa"/>
+            <w:tcW w:w="1271" w:type="dxa"/>
           </w:tcPr>
           <w:p>
             <w:pPr>
@@ -4742,7 +4886,7 @@
         </w:tc>
         <w:tc>
           <w:tcPr>
-            <w:tcW w:w="1418" w:type="dxa"/>
+            <w:tcW w:w="1271" w:type="dxa"/>
           </w:tcPr>
           <w:p>
             <w:pPr>
@@ -4765,7 +4909,7 @@
         </w:tc>
         <w:tc>
           <w:tcPr>
-            <w:tcW w:w="1418" w:type="dxa"/>
+            <w:tcW w:w="1271" w:type="dxa"/>
           </w:tcPr>
           <w:p>
             <w:pPr>
@@ -4788,7 +4932,7 @@
         </w:tc>
         <w:tc>
           <w:tcPr>
-            <w:tcW w:w="1418" w:type="dxa"/>
+            <w:tcW w:w="1271" w:type="dxa"/>
           </w:tcPr>
           <w:p>
             <w:pPr>
@@ -4813,12 +4957,12 @@
       <w:tr>
         <w:trPr>
           <w:gridAfter w:val="1"/>
-          <w:wAfter w:w="43" w:type="dxa"/>
+          <w:wAfter w:w="38" w:type="dxa"/>
           <w:trHeight w:val="248"/>
         </w:trPr>
         <w:tc>
           <w:tcPr>
-            <w:tcW w:w="3402" w:type="dxa"/>
+            <w:tcW w:w="3006" w:type="dxa"/>
           </w:tcPr>
           <w:p>
             <w:pPr>
@@ -4845,7 +4989,7 @@
         </w:tc>
         <w:tc>
           <w:tcPr>
-            <w:tcW w:w="1418" w:type="dxa"/>
+            <w:tcW w:w="1270" w:type="dxa"/>
           </w:tcPr>
           <w:p>
             <w:pPr>
@@ -4868,7 +5012,7 @@
         </w:tc>
         <w:tc>
           <w:tcPr>
-            <w:tcW w:w="1418" w:type="dxa"/>
+            <w:tcW w:w="1271" w:type="dxa"/>
           </w:tcPr>
           <w:p>
             <w:pPr>
@@ -4891,7 +5035,7 @@
         </w:tc>
         <w:tc>
           <w:tcPr>
-            <w:tcW w:w="1418" w:type="dxa"/>
+            <w:tcW w:w="1271" w:type="dxa"/>
           </w:tcPr>
           <w:p>
             <w:pPr>
@@ -4914,7 +5058,7 @@
         </w:tc>
         <w:tc>
           <w:tcPr>
-            <w:tcW w:w="1418" w:type="dxa"/>
+            <w:tcW w:w="1271" w:type="dxa"/>
           </w:tcPr>
           <w:p>
             <w:pPr>
@@ -4937,7 +5081,7 @@
         </w:tc>
         <w:tc>
           <w:tcPr>
-            <w:tcW w:w="1418" w:type="dxa"/>
+            <w:tcW w:w="1271" w:type="dxa"/>
           </w:tcPr>
           <w:p>
             <w:pPr>
@@ -4962,12 +5106,12 @@
       <w:tr>
         <w:trPr>
           <w:gridAfter w:val="1"/>
-          <w:wAfter w:w="43" w:type="dxa"/>
+          <w:wAfter w:w="38" w:type="dxa"/>
           <w:trHeight w:val="248"/>
         </w:trPr>
         <w:tc>
           <w:tcPr>
-            <w:tcW w:w="3402" w:type="dxa"/>
+            <w:tcW w:w="3006" w:type="dxa"/>
           </w:tcPr>
           <w:p>
             <w:pPr>
@@ -5002,7 +5146,7 @@
         </w:tc>
         <w:tc>
           <w:tcPr>
-            <w:tcW w:w="1418" w:type="dxa"/>
+            <w:tcW w:w="1270" w:type="dxa"/>
           </w:tcPr>
           <w:p>
             <w:pPr>
@@ -5025,7 +5169,7 @@
         </w:tc>
         <w:tc>
           <w:tcPr>
-            <w:tcW w:w="1418" w:type="dxa"/>
+            <w:tcW w:w="1271" w:type="dxa"/>
           </w:tcPr>
           <w:p>
             <w:pPr>
@@ -5048,7 +5192,7 @@
         </w:tc>
         <w:tc>
           <w:tcPr>
-            <w:tcW w:w="1418" w:type="dxa"/>
+            <w:tcW w:w="1271" w:type="dxa"/>
           </w:tcPr>
           <w:p>
             <w:pPr>
@@ -5071,7 +5215,7 @@
         </w:tc>
         <w:tc>
           <w:tcPr>
-            <w:tcW w:w="1418" w:type="dxa"/>
+            <w:tcW w:w="1271" w:type="dxa"/>
           </w:tcPr>
           <w:p>
             <w:pPr>
@@ -5094,7 +5238,7 @@
         </w:tc>
         <w:tc>
           <w:tcPr>
-            <w:tcW w:w="1418" w:type="dxa"/>
+            <w:tcW w:w="1271" w:type="dxa"/>
           </w:tcPr>
           <w:p>
             <w:pPr>
@@ -5119,12 +5263,12 @@
       <w:tr>
         <w:trPr>
           <w:gridAfter w:val="1"/>
-          <w:wAfter w:w="43" w:type="dxa"/>
+          <w:wAfter w:w="38" w:type="dxa"/>
           <w:trHeight w:val="248"/>
         </w:trPr>
         <w:tc>
           <w:tcPr>
-            <w:tcW w:w="3402" w:type="dxa"/>
+            <w:tcW w:w="3006" w:type="dxa"/>
             <w:tcBorders>
               <w:bottom w:val="double" w:sz="4" w:space="0" w:color="auto"/>
             </w:tcBorders>
@@ -5150,7 +5294,7 @@
         </w:tc>
         <w:tc>
           <w:tcPr>
-            <w:tcW w:w="1418" w:type="dxa"/>
+            <w:tcW w:w="1270" w:type="dxa"/>
             <w:tcBorders>
               <w:bottom w:val="double" w:sz="4" w:space="0" w:color="auto"/>
             </w:tcBorders>
@@ -5176,7 +5320,7 @@
         </w:tc>
         <w:tc>
           <w:tcPr>
-            <w:tcW w:w="1418" w:type="dxa"/>
+            <w:tcW w:w="1271" w:type="dxa"/>
             <w:tcBorders>
               <w:bottom w:val="double" w:sz="4" w:space="0" w:color="auto"/>
             </w:tcBorders>
@@ -5202,7 +5346,7 @@
         </w:tc>
         <w:tc>
           <w:tcPr>
-            <w:tcW w:w="1418" w:type="dxa"/>
+            <w:tcW w:w="1271" w:type="dxa"/>
             <w:tcBorders>
               <w:bottom w:val="double" w:sz="4" w:space="0" w:color="auto"/>
             </w:tcBorders>
@@ -5228,7 +5372,7 @@
         </w:tc>
         <w:tc>
           <w:tcPr>
-            <w:tcW w:w="1418" w:type="dxa"/>
+            <w:tcW w:w="1271" w:type="dxa"/>
             <w:tcBorders>
               <w:bottom w:val="double" w:sz="4" w:space="0" w:color="auto"/>
             </w:tcBorders>
@@ -5246,7 +5390,7 @@
         </w:tc>
         <w:tc>
           <w:tcPr>
-            <w:tcW w:w="1418" w:type="dxa"/>
+            <w:tcW w:w="1271" w:type="dxa"/>
             <w:tcBorders>
               <w:bottom w:val="double" w:sz="4" w:space="0" w:color="auto"/>
             </w:tcBorders>
@@ -5449,7 +5593,6 @@
           <w:sz w:val="24"/>
           <w:szCs w:val="24"/>
         </w:rPr>
-        <w:lastRenderedPageBreak/>
         <w:drawing>
           <wp:anchor distT="0" distB="0" distL="114300" distR="114300" simplePos="0" relativeHeight="251663360" behindDoc="0" locked="0" layoutInCell="1" allowOverlap="1" wp14:anchorId="62E5DC19" wp14:editId="0A415F00">
             <wp:simplePos x="0" y="0"/>
@@ -6182,75 +6325,21 @@
     </w:p>
     <w:p>
       <w:pPr>
-        <w:jc w:val="both"/>
         <w:rPr>
           <w:rFonts w:ascii="Arial" w:hAnsi="Arial" w:cs="Arial"/>
           <w:sz w:val="24"/>
           <w:szCs w:val="24"/>
         </w:rPr>
       </w:pPr>
-      <w:r>
-        <w:rPr>
-          <w:rFonts w:ascii="Arial" w:hAnsi="Arial" w:cs="Arial"/>
-          <w:sz w:val="24"/>
-          <w:szCs w:val="24"/>
-        </w:rPr>
-        <w:t xml:space="preserve">In essence, our study highlights the nature of the factors influencing the body size of </w:t>
-      </w:r>
-      <w:proofErr w:type="spellStart"/>
-      <w:r>
-        <w:rPr>
-          <w:rFonts w:ascii="Arial" w:hAnsi="Arial" w:cs="Arial"/>
-          <w:sz w:val="24"/>
-          <w:szCs w:val="24"/>
-        </w:rPr>
-        <w:t>Tephritis</w:t>
-      </w:r>
-      <w:proofErr w:type="spellEnd"/>
-      <w:r>
-        <w:rPr>
-          <w:rFonts w:ascii="Arial" w:hAnsi="Arial" w:cs="Arial"/>
-          <w:sz w:val="24"/>
-          <w:szCs w:val="24"/>
-        </w:rPr>
-        <w:t xml:space="preserve"> </w:t>
-      </w:r>
-      <w:proofErr w:type="spellStart"/>
-      <w:r>
-        <w:rPr>
-          <w:rFonts w:ascii="Arial" w:hAnsi="Arial" w:cs="Arial"/>
-          <w:sz w:val="24"/>
-          <w:szCs w:val="24"/>
-        </w:rPr>
-        <w:t>conura</w:t>
-      </w:r>
-      <w:proofErr w:type="spellEnd"/>
-      <w:r>
-        <w:rPr>
-          <w:rFonts w:ascii="Arial" w:hAnsi="Arial" w:cs="Arial"/>
-          <w:sz w:val="24"/>
-          <w:szCs w:val="24"/>
-        </w:rPr>
-        <w:t xml:space="preserve">, offering valuable insights into the complex interactions between Baltic regions, host plants, and </w:t>
-      </w:r>
-      <w:proofErr w:type="spellStart"/>
-      <w:r>
-        <w:rPr>
-          <w:rFonts w:ascii="Arial" w:hAnsi="Arial" w:cs="Arial"/>
-          <w:sz w:val="24"/>
-          <w:szCs w:val="24"/>
-        </w:rPr>
-        <w:t>patry</w:t>
-      </w:r>
-      <w:proofErr w:type="spellEnd"/>
-      <w:r>
-        <w:rPr>
-          <w:rFonts w:ascii="Arial" w:hAnsi="Arial" w:cs="Arial"/>
-          <w:sz w:val="24"/>
-          <w:szCs w:val="24"/>
-        </w:rPr>
-        <w:t xml:space="preserve"> conditions. </w:t>
-      </w:r>
+    </w:p>
+    <w:p>
+      <w:pPr>
+        <w:rPr>
+          <w:rFonts w:ascii="Arial" w:hAnsi="Arial" w:cs="Arial"/>
+          <w:sz w:val="24"/>
+          <w:szCs w:val="24"/>
+        </w:rPr>
+      </w:pPr>
     </w:p>
     <w:p>
       <w:pPr>

</xml_diff>